<commit_message>
handle simple footers and headers
</commit_message>
<xml_diff>
--- a/testFiles/test-modified-tpl2.docx
+++ b/testFiles/test-modified-tpl2.docx
@@ -550,6 +550,290 @@
         </w:rPr>
         <w:t>This is another paragraph in another page.</w:t>
       </w:r>
+    </w:p>
+    <w:p>
+      <w:pPr>
+        <w:rPr>
+          <w:rFonts w:ascii="Arial" w:hAnsi="Arial" w:cs="Arial"/>
+          <w:sz w:val="20"/>
+          <w:szCs w:val="20"/>
+          <w:lang w:val="en-US"/>
+        </w:rPr>
+      </w:pPr>
+    </w:p>
+    <w:p>
+      <w:pPr>
+        <w:rPr>
+          <w:rFonts w:ascii="Arial" w:hAnsi="Arial" w:cs="Arial"/>
+          <w:sz w:val="20"/>
+          <w:szCs w:val="20"/>
+          <w:lang w:val="en-US"/>
+        </w:rPr>
+      </w:pPr>
+      <w:r>
+        <w:rPr>
+          <w:rFonts w:ascii="Arial" w:hAnsi="Arial" w:cs="Arial"/>
+          <w:sz w:val="20"/>
+          <w:szCs w:val="20"/>
+          <w:lang w:val="en-US"/>
+        </w:rPr>
+        <w:t>Let’s add a table below :</w:t>
+      </w:r>
+    </w:p>
+    <w:tbl>
+      <w:tblPr>
+        <w:tblStyle w:val="Grilledutableau"/>
+        <w:tblW w:w="0" w:type="auto"/>
+        <w:tblLook w:val="04A0" w:firstRow="1" w:lastRow="0" w:firstColumn="1" w:lastColumn="0" w:noHBand="0" w:noVBand="1"/>
+      </w:tblPr>
+      <w:tblGrid>
+        <w:gridCol w:w="2265"/>
+        <w:gridCol w:w="2265"/>
+        <w:gridCol w:w="2266"/>
+        <w:gridCol w:w="2266"/>
+      </w:tblGrid>
+      <w:tr>
+        <w:tc>
+          <w:tcPr>
+            <w:tcW w:w="2265" w:type="dxa"/>
+          </w:tcPr>
+          <w:p>
+            <w:pPr>
+              <w:rPr>
+                <w:rFonts w:ascii="Arial" w:hAnsi="Arial" w:cs="Arial"/>
+                <w:sz w:val="20"/>
+                <w:szCs w:val="20"/>
+                <w:lang w:val="en-US"/>
+              </w:rPr>
+            </w:pPr>
+            <w:r>
+              <w:rPr>
+                <w:rFonts w:ascii="Arial" w:hAnsi="Arial" w:cs="Arial"/>
+                <w:sz w:val="20"/>
+                <w:szCs w:val="20"/>
+                <w:lang w:val="en-US"/>
+              </w:rPr>
+              <w:t>Un</w:t>
+            </w:r>
+          </w:p>
+        </w:tc>
+        <w:tc>
+          <w:tcPr>
+            <w:tcW w:w="2265" w:type="dxa"/>
+          </w:tcPr>
+          <w:p>
+            <w:pPr>
+              <w:rPr>
+                <w:rFonts w:ascii="Arial" w:hAnsi="Arial" w:cs="Arial"/>
+                <w:sz w:val="20"/>
+                <w:szCs w:val="20"/>
+                <w:lang w:val="en-US"/>
+              </w:rPr>
+            </w:pPr>
+            <w:r>
+              <w:rPr>
+                <w:rFonts w:ascii="Arial" w:hAnsi="Arial" w:cs="Arial"/>
+                <w:sz w:val="20"/>
+                <w:szCs w:val="20"/>
+                <w:lang w:val="en-US"/>
+              </w:rPr>
+              <w:t>deux</w:t>
+            </w:r>
+          </w:p>
+        </w:tc>
+        <w:tc>
+          <w:tcPr>
+            <w:tcW w:w="2266" w:type="dxa"/>
+          </w:tcPr>
+          <w:p>
+            <w:pPr>
+              <w:rPr>
+                <w:rFonts w:ascii="Arial" w:hAnsi="Arial" w:cs="Arial"/>
+                <w:sz w:val="20"/>
+                <w:szCs w:val="20"/>
+                <w:lang w:val="en-US"/>
+              </w:rPr>
+            </w:pPr>
+          </w:p>
+        </w:tc>
+        <w:tc>
+          <w:tcPr>
+            <w:tcW w:w="2266" w:type="dxa"/>
+          </w:tcPr>
+          <w:p>
+            <w:pPr>
+              <w:rPr>
+                <w:rFonts w:ascii="Arial" w:hAnsi="Arial" w:cs="Arial"/>
+                <w:sz w:val="20"/>
+                <w:szCs w:val="20"/>
+                <w:lang w:val="en-US"/>
+              </w:rPr>
+            </w:pPr>
+          </w:p>
+        </w:tc>
+      </w:tr>
+      <w:tr>
+        <w:tc>
+          <w:tcPr>
+            <w:tcW w:w="2265" w:type="dxa"/>
+          </w:tcPr>
+          <w:p>
+            <w:pPr>
+              <w:rPr>
+                <w:rFonts w:ascii="Arial" w:hAnsi="Arial" w:cs="Arial"/>
+                <w:sz w:val="20"/>
+                <w:szCs w:val="20"/>
+                <w:lang w:val="en-US"/>
+              </w:rPr>
+            </w:pPr>
+          </w:p>
+        </w:tc>
+        <w:tc>
+          <w:tcPr>
+            <w:tcW w:w="2265" w:type="dxa"/>
+          </w:tcPr>
+          <w:p>
+            <w:pPr>
+              <w:rPr>
+                <w:rFonts w:ascii="Arial" w:hAnsi="Arial" w:cs="Arial"/>
+                <w:sz w:val="20"/>
+                <w:szCs w:val="20"/>
+                <w:lang w:val="en-US"/>
+              </w:rPr>
+            </w:pPr>
+          </w:p>
+        </w:tc>
+        <w:tc>
+          <w:tcPr>
+            <w:tcW w:w="2266" w:type="dxa"/>
+          </w:tcPr>
+          <w:p>
+            <w:pPr>
+              <w:rPr>
+                <w:rFonts w:ascii="Arial" w:hAnsi="Arial" w:cs="Arial"/>
+                <w:sz w:val="20"/>
+                <w:szCs w:val="20"/>
+                <w:lang w:val="en-US"/>
+              </w:rPr>
+            </w:pPr>
+            <w:r>
+              <w:rPr>
+                <w:rFonts w:ascii="Arial" w:hAnsi="Arial" w:cs="Arial"/>
+                <w:sz w:val="20"/>
+                <w:szCs w:val="20"/>
+                <w:lang w:val="en-US"/>
+              </w:rPr>
+              <w:t>John Doe</w:t>
+            </w:r>
+          </w:p>
+        </w:tc>
+        <w:tc>
+          <w:tcPr>
+            <w:tcW w:w="2266" w:type="dxa"/>
+          </w:tcPr>
+          <w:p>
+            <w:pPr>
+              <w:rPr>
+                <w:rFonts w:ascii="Arial" w:hAnsi="Arial" w:cs="Arial"/>
+                <w:sz w:val="20"/>
+                <w:szCs w:val="20"/>
+                <w:lang w:val="en-US"/>
+              </w:rPr>
+            </w:pPr>
+          </w:p>
+        </w:tc>
+      </w:tr>
+      <w:tr>
+        <w:tc>
+          <w:tcPr>
+            <w:tcW w:w="2265" w:type="dxa"/>
+          </w:tcPr>
+          <w:p>
+            <w:pPr>
+              <w:rPr>
+                <w:rFonts w:ascii="Arial" w:hAnsi="Arial" w:cs="Arial"/>
+                <w:sz w:val="20"/>
+                <w:szCs w:val="20"/>
+                <w:lang w:val="en-US"/>
+              </w:rPr>
+            </w:pPr>
+          </w:p>
+        </w:tc>
+        <w:tc>
+          <w:tcPr>
+            <w:tcW w:w="2265" w:type="dxa"/>
+          </w:tcPr>
+          <w:p>
+            <w:pPr>
+              <w:rPr>
+                <w:rFonts w:ascii="Arial" w:hAnsi="Arial" w:cs="Arial"/>
+                <w:sz w:val="20"/>
+                <w:szCs w:val="20"/>
+                <w:lang w:val="en-US"/>
+              </w:rPr>
+            </w:pPr>
+          </w:p>
+        </w:tc>
+        <w:tc>
+          <w:tcPr>
+            <w:tcW w:w="2266" w:type="dxa"/>
+          </w:tcPr>
+          <w:p>
+            <w:pPr>
+              <w:rPr>
+                <w:rFonts w:ascii="Arial" w:hAnsi="Arial" w:cs="Arial"/>
+                <w:sz w:val="20"/>
+                <w:szCs w:val="20"/>
+                <w:lang w:val="en-US"/>
+              </w:rPr>
+            </w:pPr>
+          </w:p>
+        </w:tc>
+        <w:tc>
+          <w:tcPr>
+            <w:tcW w:w="2266" w:type="dxa"/>
+          </w:tcPr>
+          <w:p>
+            <w:pPr>
+              <w:rPr>
+                <w:rFonts w:ascii="Arial" w:hAnsi="Arial" w:cs="Arial"/>
+                <w:sz w:val="20"/>
+                <w:szCs w:val="20"/>
+                <w:lang w:val="en-US"/>
+              </w:rPr>
+            </w:pPr>
+            <w:r>
+              <w:rPr>
+                <w:rFonts w:ascii="Arial" w:hAnsi="Arial" w:cs="Arial"/>
+                <w:sz w:val="20"/>
+                <w:szCs w:val="20"/>
+                <w:lang w:val="en-US"/>
+              </w:rPr>
+              <w:t>30</w:t>
+            </w:r>
+          </w:p>
+        </w:tc>
+      </w:tr>
+    </w:tbl>
+    <w:p>
+      <w:pPr>
+        <w:rPr>
+          <w:rFonts w:ascii="Arial" w:hAnsi="Arial" w:cs="Arial"/>
+          <w:sz w:val="20"/>
+          <w:szCs w:val="20"/>
+          <w:lang w:val="en-US"/>
+        </w:rPr>
+      </w:pPr>
+    </w:p>
+    <w:p>
+      <w:pPr>
+        <w:rPr>
+          <w:rFonts w:ascii="Arial" w:hAnsi="Arial" w:cs="Arial"/>
+          <w:sz w:val="20"/>
+          <w:szCs w:val="20"/>
+          <w:lang w:val="en-US"/>
+        </w:rPr>
+      </w:pPr>
     </w:p>
     <w:sectPr>
       <w:headerReference w:type="even" r:id="rId7"/>
@@ -609,68 +893,52 @@
       <w:pStyle w:val="Pieddepage"/>
       <w:ind w:firstLine="1416"/>
       <w:jc w:val="center"/>
+      <w:rPr>
+        <w:lang w:val="en-US"/>
+      </w:rPr>
     </w:pPr>
-    <w:proofErr w:type="spellStart"/>
     <w:r>
-      <w:t>Here</w:t>
-    </w:r>
-    <w:proofErr w:type="spellEnd"/>
-    <w:r>
-      <w:t xml:space="preserve"> </w:t>
-    </w:r>
-    <w:proofErr w:type="spellStart"/>
-    <w:r>
-      <w:t>is</w:t>
-    </w:r>
-    <w:proofErr w:type="spellEnd"/>
-    <w:r>
-      <w:t xml:space="preserve"> a </w:t>
-    </w:r>
-    <w:proofErr w:type="spellStart"/>
-    <w:r>
-      <w:t>footer</w:t>
-    </w:r>
-    <w:proofErr w:type="spellEnd"/>
-    <w:r>
-      <w:t xml:space="preserve">     </w:t>
+      <w:rPr>
+        <w:lang w:val="en-US"/>
+      </w:rPr>
+      <w:t xml:space="preserve">Here is a footer  for  30  years</w:t>
     </w:r>
     <w:r>
-      <w:tab/>
+      <w:rPr>
+        <w:lang w:val="en-US"/>
+      </w:rPr>
+      <w:t/>
     </w:r>
     <w:r>
-      <w:tab/>
+      <w:rPr>
+        <w:lang w:val="en-US"/>
+      </w:rPr>
+      <w:t xml:space="preserve"/>
     </w:r>
-    <w:sdt>
-      <w:sdtPr>
-        <w:id w:val="-1199304216"/>
-        <w:docPartObj>
-          <w:docPartGallery w:val="Page Numbers (Bottom of Page)"/>
-          <w:docPartUnique/>
-        </w:docPartObj>
-      </w:sdtPr>
-      <w:sdtContent>
-        <w:r>
-          <w:fldChar w:fldCharType="begin"/>
-        </w:r>
-        <w:r>
-          <w:instrText>PAGE   \* MERGEFORMAT</w:instrText>
-        </w:r>
-        <w:r>
-          <w:fldChar w:fldCharType="separate"/>
-        </w:r>
-        <w:r>
-          <w:t>2</w:t>
-        </w:r>
-        <w:r>
-          <w:fldChar w:fldCharType="end"/>
-        </w:r>
-      </w:sdtContent>
-    </w:sdt>
-  </w:p>
-  <w:p>
-    <w:pPr>
-      <w:pStyle w:val="Pieddepage"/>
-    </w:pPr>
+    <w:r>
+      <w:rPr>
+        <w:lang w:val="en-US"/>
+      </w:rPr>
+      <w:t xml:space="preserve"/>
+    </w:r>
+    <w:r>
+      <w:rPr>
+        <w:lang w:val="en-US"/>
+      </w:rPr>
+      <w:t/>
+    </w:r>
+    <w:r>
+      <w:rPr>
+        <w:lang w:val="en-US"/>
+      </w:rPr>
+      <w:t xml:space="preserve"/>
+    </w:r>
+    <w:r>
+      <w:rPr>
+        <w:lang w:val="en-US"/>
+      </w:rPr>
+      <w:t xml:space="preserve"/>
+    </w:r>
   </w:p>
 </w:ftr>
 </file>
@@ -725,169 +993,57 @@
   <w:p>
     <w:pPr>
       <w:pStyle w:val="En-tte"/>
+      <w:rPr>
+        <w:lang w:val="en-US"/>
+      </w:rPr>
     </w:pPr>
     <w:r>
       <w:rPr>
-        <w:noProof/>
-      </w:rPr>
-      <mc:AlternateContent>
-        <mc:Choice Requires="wps">
-          <w:drawing>
-            <wp:anchor distT="0" distB="0" distL="118745" distR="118745" simplePos="0" relativeHeight="251659264" behindDoc="1" locked="0" layoutInCell="1" allowOverlap="0" wp14:anchorId="4359629E" wp14:editId="57292AD4">
-              <wp:simplePos x="0" y="0"/>
-              <wp:positionH relativeFrom="margin">
-                <wp:align>center</wp:align>
-              </wp:positionH>
-              <mc:AlternateContent>
-                <mc:Choice Requires="wp14">
-                  <wp:positionV relativeFrom="page">
-                    <wp14:pctPosVOffset>4500</wp14:pctPosVOffset>
-                  </wp:positionV>
-                </mc:Choice>
-                <mc:Fallback>
-                  <wp:positionV relativeFrom="page">
-                    <wp:posOffset>480695</wp:posOffset>
-                  </wp:positionV>
-                </mc:Fallback>
-              </mc:AlternateContent>
-              <wp:extent cx="5950039" cy="270457"/>
-              <wp:effectExtent l="0" t="0" r="0" b="7620"/>
-              <wp:wrapSquare wrapText="bothSides"/>
-              <wp:docPr id="197" name="Rectangle 200"/>
-              <wp:cNvGraphicFramePr/>
-              <a:graphic xmlns:a="http://schemas.openxmlformats.org/drawingml/2006/main">
-                <a:graphicData uri="http://schemas.microsoft.com/office/word/2010/wordprocessingShape">
-                  <wps:wsp>
-                    <wps:cNvSpPr/>
-                    <wps:spPr>
-                      <a:xfrm>
-                        <a:off x="0" y="0"/>
-                        <a:ext cx="5950039" cy="270457"/>
-                      </a:xfrm>
-                      <a:prstGeom prst="rect">
-                        <a:avLst/>
-                      </a:prstGeom>
-                      <a:solidFill>
-                        <a:schemeClr val="accent1"/>
-                      </a:solidFill>
-                      <a:ln>
-                        <a:noFill/>
-                      </a:ln>
-                    </wps:spPr>
-                    <wps:style>
-                      <a:lnRef idx="2">
-                        <a:schemeClr val="accent1">
-                          <a:shade val="50000"/>
-                        </a:schemeClr>
-                      </a:lnRef>
-                      <a:fillRef idx="1">
-                        <a:schemeClr val="accent1"/>
-                      </a:fillRef>
-                      <a:effectRef idx="0">
-                        <a:schemeClr val="accent1"/>
-                      </a:effectRef>
-                      <a:fontRef idx="minor">
-                        <a:schemeClr val="lt1"/>
-                      </a:fontRef>
-                    </wps:style>
-                    <wps:txbx>
-                      <w:txbxContent>
-                        <w:sdt>
-                          <w:sdtPr>
-                            <w:rPr>
-                              <w:caps/>
-                              <w:color w:val="FFFFFF" w:themeColor="background1"/>
-                            </w:rPr>
-                            <w:alias w:val="Titre"/>
-                            <w:tag w:val=""/>
-                            <w:id w:val="1189017394"/>
-                            <w:dataBinding w:prefixMappings="xmlns:ns0='http://purl.org/dc/elements/1.1/' xmlns:ns1='http://schemas.openxmlformats.org/package/2006/metadata/core-properties' " w:xpath="/ns1:coreProperties[1]/ns0:title[1]" w:storeItemID="{6C3C8BC8-F283-45AE-878A-BAB7291924A1}"/>
-                            <w:text/>
-                          </w:sdtPr>
-                          <w:sdtContent>
-                            <w:p>
-                              <w:pPr>
-                                <w:pStyle w:val="En-tte"/>
-                                <w:jc w:val="center"/>
-                                <w:rPr>
-                                  <w:caps/>
-                                  <w:color w:val="FFFFFF" w:themeColor="background1"/>
-                                </w:rPr>
-                              </w:pPr>
-                              <w:r>
-                                <w:rPr>
-                                  <w:caps/>
-                                  <w:color w:val="FFFFFF" w:themeColor="background1"/>
-                                </w:rPr>
-                                <w:t>This is the title …</w:t>
-                              </w:r>
-                            </w:p>
-                          </w:sdtContent>
-                        </w:sdt>
-                      </w:txbxContent>
-                    </wps:txbx>
-                    <wps:bodyPr rot="0" spcFirstLastPara="0" vertOverflow="overflow" horzOverflow="overflow" vert="horz" wrap="square" lIns="91440" tIns="45720" rIns="91440" bIns="45720" numCol="1" spcCol="0" rtlCol="0" fromWordArt="0" anchor="ctr" anchorCtr="0" forceAA="0" compatLnSpc="1">
-                      <a:prstTxWarp prst="textNoShape">
-                        <a:avLst/>
-                      </a:prstTxWarp>
-                      <a:spAutoFit/>
-                    </wps:bodyPr>
-                  </wps:wsp>
-                </a:graphicData>
-              </a:graphic>
-              <wp14:sizeRelH relativeFrom="margin">
-                <wp14:pctWidth>100000</wp14:pctWidth>
-              </wp14:sizeRelH>
-              <wp14:sizeRelV relativeFrom="page">
-                <wp14:pctHeight>2700</wp14:pctHeight>
-              </wp14:sizeRelV>
-            </wp:anchor>
-          </w:drawing>
-        </mc:Choice>
-        <mc:Fallback>
-          <w:pict>
-            <v:rect w14:anchorId="4359629E" id="Rectangle 200" o:spid="_x0000_s1026" style="position:absolute;margin-left:0;margin-top:0;width:468.5pt;height:21.3pt;z-index:-251657216;visibility:visible;mso-wrap-style:square;mso-width-percent:1000;mso-height-percent:27;mso-top-percent:45;mso-wrap-distance-left:9.35pt;mso-wrap-distance-top:0;mso-wrap-distance-right:9.35pt;mso-wrap-distance-bottom:0;mso-position-horizontal:center;mso-position-horizontal-relative:margin;mso-position-vertical-relative:page;mso-width-percent:1000;mso-height-percent:27;mso-top-percent:45;mso-width-relative:margin;mso-height-relative:page;v-text-anchor:middle" o:gfxdata="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" o:allowoverlap="f" fillcolor="#156082 [3204]" stroked="f" strokeweight="1pt">
-              <v:textbox style="mso-fit-shape-to-text:t">
-                <w:txbxContent>
-                  <w:sdt>
-                    <w:sdtPr>
-                      <w:rPr>
-                        <w:caps/>
-                        <w:color w:val="FFFFFF" w:themeColor="background1"/>
-                      </w:rPr>
-                      <w:alias w:val="Titre"/>
-                      <w:tag w:val=""/>
-                      <w:id w:val="1189017394"/>
-                      <w:dataBinding w:prefixMappings="xmlns:ns0='http://purl.org/dc/elements/1.1/' xmlns:ns1='http://schemas.openxmlformats.org/package/2006/metadata/core-properties' " w:xpath="/ns1:coreProperties[1]/ns0:title[1]" w:storeItemID="{6C3C8BC8-F283-45AE-878A-BAB7291924A1}"/>
-                      <w:text/>
-                    </w:sdtPr>
-                    <w:sdtContent>
-                      <w:p>
-                        <w:pPr>
-                          <w:pStyle w:val="En-tte"/>
-                          <w:jc w:val="center"/>
-                          <w:rPr>
-                            <w:caps/>
-                            <w:color w:val="FFFFFF" w:themeColor="background1"/>
-                          </w:rPr>
-                        </w:pPr>
-                        <w:r>
-                          <w:rPr>
-                            <w:caps/>
-                            <w:color w:val="FFFFFF" w:themeColor="background1"/>
-                          </w:rPr>
-                          <w:t>This is the title …</w:t>
-                        </w:r>
-                      </w:p>
-                    </w:sdtContent>
-                  </w:sdt>
-                </w:txbxContent>
-              </v:textbox>
-              <w10:wrap type="square" anchorx="margin" anchory="page"/>
-            </v:rect>
-          </w:pict>
-        </mc:Fallback>
-      </mc:AlternateContent>
+        <w:lang w:val="en-US"/>
+      </w:rPr>
+      <w:t xml:space="preserve">This is a header for John Doe</w:t>
+    </w:r>
+    <w:r>
+      <w:rPr>
+        <w:lang w:val="en-US"/>
+      </w:rPr>
+      <w:t/>
+    </w:r>
+    <w:r>
+      <w:rPr>
+        <w:lang w:val="en-US"/>
+      </w:rPr>
+      <w:t xml:space="preserve"/>
+    </w:r>
+    <w:r>
+      <w:rPr>
+        <w:lang w:val="en-US"/>
+      </w:rPr>
+      <w:t/>
+    </w:r>
+    <w:r>
+      <w:rPr>
+        <w:lang w:val="en-US"/>
+      </w:rPr>
+      <w:t xml:space="preserve"/>
+    </w:r>
+    <w:r>
+      <w:rPr>
+        <w:lang w:val="en-US"/>
+      </w:rPr>
+      <w:t/>
+    </w:r>
+    <w:r>
+      <w:rPr>
+        <w:lang w:val="en-US"/>
+      </w:rPr>
+      <w:t xml:space="preserve"/>
+    </w:r>
+    <w:r>
+      <w:rPr>
+        <w:lang w:val="en-US"/>
+      </w:rPr>
+      <w:t/>
     </w:r>
   </w:p>
 </w:hdr>
@@ -2101,6 +2257,25 @@
     <w:uiPriority w:val="99"/>
     <w:rsid w:val="00665622"/>
   </w:style>
+  <w:style w:type="table" w:styleId="Grilledutableau">
+    <w:name w:val="Table Grid"/>
+    <w:basedOn w:val="TableauNormal"/>
+    <w:uiPriority w:val="39"/>
+    <w:rsid w:val="00DC5B3D"/>
+    <w:pPr>
+      <w:spacing w:after="0" w:line="240" w:lineRule="auto"/>
+    </w:pPr>
+    <w:tblPr>
+      <w:tblBorders>
+        <w:top w:val="single" w:sz="4" w:space="0" w:color="auto"/>
+        <w:left w:val="single" w:sz="4" w:space="0" w:color="auto"/>
+        <w:bottom w:val="single" w:sz="4" w:space="0" w:color="auto"/>
+        <w:right w:val="single" w:sz="4" w:space="0" w:color="auto"/>
+        <w:insideH w:val="single" w:sz="4" w:space="0" w:color="auto"/>
+        <w:insideV w:val="single" w:sz="4" w:space="0" w:color="auto"/>
+      </w:tblBorders>
+    </w:tblPr>
+  </w:style>
 </w:styles>
 </file>
 

</xml_diff>

<commit_message>
redesigned to allow add/remove paragraphs
</commit_message>
<xml_diff>
--- a/testFiles/test-modified-tpl2.docx
+++ b/testFiles/test-modified-tpl2.docx
@@ -841,7 +841,26 @@
           <w:szCs w:val="20"/>
           <w:lang w:val="en-US"/>
         </w:rPr>
-        <w:t>This is an invalid placeholder : {{.Invalid}}. It should generate an error. $$$$$$ ERROR : template: mydocx_template:1:35: executing "mydocx_template" at &lt;.Invalid&gt;: can't evaluate field Invalid in type struct { Name string; Age int } $$$$$$</w:t>
+        <w:t>This is an invalid placeholder : {{.Invalid}}. It should generate an error.</w:t>
+      </w:r>
+    </w:p>
+    <w:p>
+      <w:pPr>
+        <w:rPr>
+          <w:rFonts w:ascii="Arial" w:hAnsi="Arial" w:cs="Arial"/>
+          <w:sz w:val="20"/>
+          <w:szCs w:val="20"/>
+          <w:lang w:val="en-US"/>
+        </w:rPr>
+      </w:pPr>
+      <w:r>
+        <w:rPr>
+          <w:rFonts w:ascii="Arial" w:hAnsi="Arial" w:cs="Arial"/>
+          <w:sz w:val="20"/>
+          <w:szCs w:val="20"/>
+          <w:lang w:val="en-US"/>
+        </w:rPr>
+        <w:t>$$$$$$ ERROR $$$$$ : template: mydocx_template:1:35: executing "mydocx_template" at &lt;.Invalid&gt;: can't evaluate field Invalid in type struct { Name string; Age int } </w:t>
       </w:r>
     </w:p>
     <w:sectPr>

</xml_diff>

<commit_message>
readme, tests, and more built-in functions
</commit_message>
<xml_diff>
--- a/testFiles/test-modified-tpl2.docx
+++ b/testFiles/test-modified-tpl2.docx
@@ -81,11 +81,16 @@
     </w:p>
     <w:p>
       <w:pPr>
-        <w:jc w:val="both"/>
-        <w:rPr>
-          <w:lang w:val="en-US"/>
-        </w:rPr>
-      </w:pPr>
+        <w:rPr>
+          <w:lang w:val="en-US"/>
+        </w:rPr>
+      </w:pPr>
+      <w:r>
+        <w:rPr>
+          <w:lang w:val="en-US"/>
+        </w:rPr>
+        <w:t>Today is 2024-10-26.</w:t>
+      </w:r>
     </w:p>
     <w:p>
       <w:pPr>
@@ -643,14 +648,18 @@
       <w:pPr>
         <w:rPr>
           <w:rFonts w:ascii="Arial" w:hAnsi="Arial" w:cs="Arial"/>
-          <w:sz w:val="20"/>
-          <w:szCs w:val="20"/>
-          <w:lang w:val="en-US"/>
-        </w:rPr>
-      </w:pPr>
-      <w:r>
-        <w:rPr>
-          <w:rFonts w:ascii="Arial" w:hAnsi="Arial" w:cs="Arial"/>
+          <w:i/>
+          <w:iCs/>
+          <w:sz w:val="20"/>
+          <w:szCs w:val="20"/>
+          <w:lang w:val="en-US"/>
+        </w:rPr>
+      </w:pPr>
+      <w:r>
+        <w:rPr>
+          <w:rFonts w:ascii="Arial" w:hAnsi="Arial" w:cs="Arial"/>
+          <w:i/>
+          <w:iCs/>
           <w:sz w:val="20"/>
           <w:szCs w:val="20"/>
           <w:lang w:val="en-US"/>
@@ -662,30 +671,13 @@
       <w:pPr>
         <w:rPr>
           <w:rFonts w:ascii="Arial" w:hAnsi="Arial" w:cs="Arial"/>
-          <w:sz w:val="20"/>
-          <w:szCs w:val="20"/>
-          <w:lang w:val="en-US"/>
-        </w:rPr>
-      </w:pPr>
-    </w:p>
-    <w:p>
-      <w:pPr>
-        <w:rPr>
-          <w:rFonts w:ascii="Arial" w:hAnsi="Arial" w:cs="Arial"/>
-          <w:sz w:val="20"/>
-          <w:szCs w:val="20"/>
-          <w:lang w:val="en-US"/>
-        </w:rPr>
-      </w:pPr>
-      <w:r>
-        <w:rPr>
-          <w:rFonts w:ascii="Arial" w:hAnsi="Arial" w:cs="Arial"/>
-          <w:sz w:val="20"/>
-          <w:szCs w:val="20"/>
-          <w:lang w:val="en-US"/>
-        </w:rPr>
-        <w:t>This is another paragraph in another page.</w:t>
-      </w:r>
+          <w:i/>
+          <w:iCs/>
+          <w:sz w:val="20"/>
+          <w:szCs w:val="20"/>
+          <w:lang w:val="en-US"/>
+        </w:rPr>
+      </w:pPr>
     </w:p>
     <w:p>
       <w:pPr>
@@ -1073,6 +1065,478 @@
           <w:lang w:val="en-US"/>
         </w:rPr>
       </w:pPr>
+      <w:r>
+        <w:rPr>
+          <w:rFonts w:ascii="Arial" w:hAnsi="Arial" w:cs="Arial"/>
+          <w:sz w:val="20"/>
+          <w:szCs w:val="20"/>
+          <w:lang w:val="en-US"/>
+        </w:rPr>
+        <w:t>Using the “range” template :</w:t>
+      </w:r>
+    </w:p>
+    <w:p>
+      <w:pPr>
+        <w:pStyle w:val="Paragraphedeliste"/>
+        <w:numPr>
+          <w:ilvl w:val="0"/>
+          <w:numId w:val="5"/>
+        </w:numPr>
+        <w:rPr>
+          <w:rFonts w:ascii="Arial" w:hAnsi="Arial" w:cs="Arial"/>
+          <w:sz w:val="20"/>
+          <w:szCs w:val="20"/>
+          <w:lang w:val="en-US"/>
+        </w:rPr>
+      </w:pPr>
+      <w:r>
+        <w:rPr>
+          <w:rFonts w:ascii="Arial" w:hAnsi="Arial" w:cs="Arial"/>
+          <w:sz w:val="20"/>
+          <w:szCs w:val="20"/>
+          <w:lang w:val="en-US"/>
+        </w:rPr>
+        <w:t xml:space="preserve">{{range .List}}{{.}}{{nl}}{{end}}</w:t>
+      </w:r>
+      <w:r>
+        <w:rPr>
+          <w:rFonts w:ascii="Arial" w:hAnsi="Arial" w:cs="Arial"/>
+          <w:sz w:val="20"/>
+          <w:szCs w:val="20"/>
+          <w:lang w:val="en-US"/>
+        </w:rPr>
+        <w:t/>
+      </w:r>
+      <w:r>
+        <w:rPr>
+          <w:rFonts w:ascii="Arial" w:hAnsi="Arial" w:cs="Arial"/>
+          <w:sz w:val="20"/>
+          <w:szCs w:val="20"/>
+          <w:lang w:val="en-US"/>
+        </w:rPr>
+        <w:t/>
+      </w:r>
+      <w:r>
+        <w:rPr>
+          <w:rFonts w:ascii="Arial" w:hAnsi="Arial" w:cs="Arial"/>
+          <w:sz w:val="20"/>
+          <w:szCs w:val="20"/>
+          <w:lang w:val="en-US"/>
+        </w:rPr>
+        <w:t/>
+      </w:r>
+      <w:r>
+        <w:rPr>
+          <w:rFonts w:ascii="Arial" w:hAnsi="Arial" w:cs="Arial"/>
+          <w:sz w:val="20"/>
+          <w:szCs w:val="20"/>
+          <w:lang w:val="en-US"/>
+        </w:rPr>
+        <w:t/>
+      </w:r>
+      <w:r>
+        <w:rPr>
+          <w:rFonts w:ascii="Arial" w:hAnsi="Arial" w:cs="Arial"/>
+          <w:sz w:val="20"/>
+          <w:szCs w:val="20"/>
+          <w:lang w:val="en-US"/>
+        </w:rPr>
+        <w:t/>
+      </w:r>
+      <w:proofErr w:type="spellStart"/>
+      <w:r>
+        <w:rPr>
+          <w:rFonts w:ascii="Arial" w:hAnsi="Arial" w:cs="Arial"/>
+          <w:sz w:val="20"/>
+          <w:szCs w:val="20"/>
+          <w:lang w:val="en-US"/>
+        </w:rPr>
+        <w:t/>
+      </w:r>
+      <w:r>
+        <w:rPr>
+          <w:rFonts w:ascii="Arial" w:hAnsi="Arial" w:cs="Arial"/>
+          <w:sz w:val="20"/>
+          <w:szCs w:val="20"/>
+          <w:lang w:val="en-US"/>
+        </w:rPr>
+        <w:t/>
+      </w:r>
+      <w:proofErr w:type="spellEnd"/>
+      <w:r>
+        <w:rPr>
+          <w:rFonts w:ascii="Arial" w:hAnsi="Arial" w:cs="Arial"/>
+          <w:sz w:val="20"/>
+          <w:szCs w:val="20"/>
+          <w:lang w:val="en-US"/>
+        </w:rPr>
+        <w:t/>
+      </w:r>
+      <w:r>
+        <w:rPr>
+          <w:rFonts w:ascii="Arial" w:hAnsi="Arial" w:cs="Arial"/>
+          <w:sz w:val="20"/>
+          <w:szCs w:val="20"/>
+          <w:lang w:val="en-US"/>
+        </w:rPr>
+        <w:t/>
+      </w:r>
+      <w:r>
+        <w:rPr>
+          <w:rFonts w:ascii="Arial" w:hAnsi="Arial" w:cs="Arial"/>
+          <w:sz w:val="20"/>
+          <w:szCs w:val="20"/>
+          <w:lang w:val="en-US"/>
+        </w:rPr>
+        <w:t/>
+      </w:r>
+    </w:p>
+    <w:p>
+      <w:pPr>
+        <w:pStyle w:val="Paragraphedeliste"/>
+        <w:numPr>
+          <w:ilvl w:val="0"/>
+          <w:numId w:val="5"/>
+        </w:numPr>
+        <w:rPr>
+          <w:rFonts w:ascii="Arial" w:hAnsi="Arial" w:cs="Arial"/>
+          <w:sz w:val="20"/>
+          <w:szCs w:val="20"/>
+          <w:lang w:val="en-US"/>
+        </w:rPr>
+      </w:pPr>
+      <w:r>
+        <w:rPr>
+          <w:rFonts w:ascii="Arial" w:hAnsi="Arial" w:cs="Arial"/>
+          <w:sz w:val="20"/>
+          <w:szCs w:val="20"/>
+          <w:lang w:val="en-US"/>
+        </w:rPr>
+        <w:t xml:space="preserve">$$$$$$ ERROR $$$$$ : template: mydocx_template:1:8: executing "mydocx_template" at &lt;.List&gt;: can't evaluate field List in type struct { Name string; Age int } </w:t>
+      </w:r>
+      <w:r>
+        <w:rPr>
+          <w:rFonts w:ascii="Arial" w:hAnsi="Arial" w:cs="Arial"/>
+          <w:sz w:val="20"/>
+          <w:szCs w:val="20"/>
+          <w:lang w:val="en-US"/>
+        </w:rPr>
+        <w:t/>
+      </w:r>
+      <w:r>
+        <w:rPr>
+          <w:rFonts w:ascii="Arial" w:hAnsi="Arial" w:cs="Arial"/>
+          <w:sz w:val="20"/>
+          <w:szCs w:val="20"/>
+          <w:lang w:val="en-US"/>
+        </w:rPr>
+        <w:t/>
+      </w:r>
+      <w:r>
+        <w:rPr>
+          <w:rFonts w:ascii="Arial" w:hAnsi="Arial" w:cs="Arial"/>
+          <w:sz w:val="20"/>
+          <w:szCs w:val="20"/>
+          <w:lang w:val="en-US"/>
+        </w:rPr>
+        <w:t/>
+      </w:r>
+      <w:r>
+        <w:rPr>
+          <w:rFonts w:ascii="Arial" w:hAnsi="Arial" w:cs="Arial"/>
+          <w:sz w:val="20"/>
+          <w:szCs w:val="20"/>
+          <w:lang w:val="en-US"/>
+        </w:rPr>
+        <w:t/>
+      </w:r>
+      <w:r>
+        <w:rPr>
+          <w:rFonts w:ascii="Arial" w:hAnsi="Arial" w:cs="Arial"/>
+          <w:sz w:val="20"/>
+          <w:szCs w:val="20"/>
+          <w:lang w:val="en-US"/>
+        </w:rPr>
+        <w:t/>
+      </w:r>
+      <w:proofErr w:type="spellStart"/>
+      <w:r>
+        <w:rPr>
+          <w:rFonts w:ascii="Arial" w:hAnsi="Arial" w:cs="Arial"/>
+          <w:sz w:val="20"/>
+          <w:szCs w:val="20"/>
+          <w:lang w:val="en-US"/>
+        </w:rPr>
+        <w:t/>
+      </w:r>
+      <w:r>
+        <w:rPr>
+          <w:rFonts w:ascii="Arial" w:hAnsi="Arial" w:cs="Arial"/>
+          <w:sz w:val="20"/>
+          <w:szCs w:val="20"/>
+          <w:lang w:val="en-US"/>
+        </w:rPr>
+        <w:t/>
+      </w:r>
+      <w:proofErr w:type="spellEnd"/>
+      <w:r>
+        <w:rPr>
+          <w:rFonts w:ascii="Arial" w:hAnsi="Arial" w:cs="Arial"/>
+          <w:sz w:val="20"/>
+          <w:szCs w:val="20"/>
+          <w:lang w:val="en-US"/>
+        </w:rPr>
+        <w:t/>
+      </w:r>
+      <w:r>
+        <w:rPr>
+          <w:rFonts w:ascii="Arial" w:hAnsi="Arial" w:cs="Arial"/>
+          <w:sz w:val="20"/>
+          <w:szCs w:val="20"/>
+          <w:lang w:val="en-US"/>
+        </w:rPr>
+        <w:t/>
+      </w:r>
+      <w:r>
+        <w:rPr>
+          <w:rFonts w:ascii="Arial" w:hAnsi="Arial" w:cs="Arial"/>
+          <w:sz w:val="20"/>
+          <w:szCs w:val="20"/>
+          <w:lang w:val="en-US"/>
+        </w:rPr>
+        <w:t/>
+      </w:r>
+    </w:p>
+    <w:p>
+      <w:pPr>
+        <w:rPr>
+          <w:rFonts w:ascii="Arial" w:hAnsi="Arial" w:cs="Arial"/>
+          <w:sz w:val="20"/>
+          <w:szCs w:val="20"/>
+          <w:lang w:val="en-US"/>
+        </w:rPr>
+      </w:pPr>
+      <w:r>
+        <w:rPr>
+          <w:rFonts w:ascii="Arial" w:hAnsi="Arial" w:cs="Arial"/>
+          <w:sz w:val="20"/>
+          <w:szCs w:val="20"/>
+          <w:lang w:val="en-US"/>
+        </w:rPr>
+        <w:t xml:space="preserve">Using the “join” function :</w:t>
+      </w:r>
+      <w:r>
+        <w:rPr>
+          <w:rFonts w:ascii="Arial" w:hAnsi="Arial" w:cs="Arial"/>
+          <w:sz w:val="20"/>
+          <w:szCs w:val="20"/>
+          <w:lang w:val="en-US"/>
+        </w:rPr>
+        <w:t/>
+      </w:r>
+      <w:r>
+        <w:rPr>
+          <w:rFonts w:ascii="Arial" w:hAnsi="Arial" w:cs="Arial"/>
+          <w:sz w:val="20"/>
+          <w:szCs w:val="20"/>
+          <w:lang w:val="en-US"/>
+        </w:rPr>
+        <w:t/>
+      </w:r>
+      <w:r>
+        <w:rPr>
+          <w:rFonts w:ascii="Arial" w:hAnsi="Arial" w:cs="Arial"/>
+          <w:sz w:val="20"/>
+          <w:szCs w:val="20"/>
+          <w:lang w:val="en-US"/>
+        </w:rPr>
+        <w:t/>
+      </w:r>
+      <w:r>
+        <w:rPr>
+          <w:rFonts w:ascii="Arial" w:hAnsi="Arial" w:cs="Arial"/>
+          <w:sz w:val="20"/>
+          <w:szCs w:val="20"/>
+          <w:lang w:val="en-US"/>
+        </w:rPr>
+        <w:t xml:space="preserve"/>
+      </w:r>
+    </w:p>
+    <w:p>
+      <w:pPr>
+        <w:pStyle w:val="Paragraphedeliste"/>
+        <w:numPr>
+          <w:ilvl w:val="0"/>
+          <w:numId w:val="6"/>
+        </w:numPr>
+        <w:rPr>
+          <w:rFonts w:ascii="Arial" w:hAnsi="Arial" w:cs="Arial"/>
+          <w:sz w:val="20"/>
+          <w:szCs w:val="20"/>
+          <w:lang w:val="en-US"/>
+        </w:rPr>
+      </w:pPr>
+      <w:r>
+        <w:rPr>
+          <w:rFonts w:ascii="Arial" w:hAnsi="Arial" w:cs="Arial"/>
+          <w:sz w:val="20"/>
+          <w:szCs w:val="20"/>
+          <w:lang w:val="en-US"/>
+        </w:rPr>
+        <w:t>{{join .List `\n` }}</w:t>
+      </w:r>
+      <w:r>
+        <w:rPr>
+          <w:rFonts w:ascii="Arial" w:hAnsi="Arial" w:cs="Arial"/>
+          <w:sz w:val="20"/>
+          <w:szCs w:val="20"/>
+          <w:lang w:val="en-US"/>
+        </w:rPr>
+        <w:t xml:space="preserve"/>
+      </w:r>
+      <w:r>
+        <w:rPr>
+          <w:rFonts w:ascii="Arial" w:hAnsi="Arial" w:cs="Arial"/>
+          <w:sz w:val="20"/>
+          <w:szCs w:val="20"/>
+          <w:lang w:val="en-US"/>
+        </w:rPr>
+        <w:t/>
+      </w:r>
+      <w:r>
+        <w:rPr>
+          <w:rFonts w:ascii="Arial" w:hAnsi="Arial" w:cs="Arial"/>
+          <w:sz w:val="20"/>
+          <w:szCs w:val="20"/>
+          <w:lang w:val="en-US"/>
+        </w:rPr>
+        <w:t/>
+      </w:r>
+      <w:r>
+        <w:rPr>
+          <w:rFonts w:ascii="Arial" w:hAnsi="Arial" w:cs="Arial"/>
+          <w:sz w:val="20"/>
+          <w:szCs w:val="20"/>
+          <w:lang w:val="en-US"/>
+        </w:rPr>
+        <w:t/>
+      </w:r>
+      <w:r>
+        <w:rPr>
+          <w:rFonts w:ascii="Arial" w:hAnsi="Arial" w:cs="Arial"/>
+          <w:sz w:val="20"/>
+          <w:szCs w:val="20"/>
+          <w:lang w:val="en-US"/>
+        </w:rPr>
+        <w:t xml:space="preserve"/>
+      </w:r>
+      <w:r>
+        <w:rPr>
+          <w:rFonts w:ascii="Arial" w:hAnsi="Arial" w:cs="Arial"/>
+          <w:sz w:val="20"/>
+          <w:szCs w:val="20"/>
+          <w:lang w:val="en-US"/>
+        </w:rPr>
+        <w:t/>
+      </w:r>
+    </w:p>
+    <w:p>
+      <w:pPr>
+        <w:pStyle w:val="Paragraphedeliste"/>
+        <w:numPr>
+          <w:ilvl w:val="0"/>
+          <w:numId w:val="6"/>
+        </w:numPr>
+        <w:rPr>
+          <w:rFonts w:ascii="Arial" w:hAnsi="Arial" w:cs="Arial"/>
+          <w:sz w:val="20"/>
+          <w:szCs w:val="20"/>
+          <w:lang w:val="en-US"/>
+        </w:rPr>
+      </w:pPr>
+      <w:r>
+        <w:rPr>
+          <w:rFonts w:ascii="Arial" w:hAnsi="Arial" w:cs="Arial"/>
+          <w:sz w:val="20"/>
+          <w:szCs w:val="20"/>
+          <w:lang w:val="en-US"/>
+        </w:rPr>
+        <w:t>$$$$$$ ERROR $$$$$ : template: mydocx_template:1:7: executing "mydocx_template" at &lt;.List&gt;: can't evaluate field List in type struct { Name string; Age int } </w:t>
+      </w:r>
+      <w:r>
+        <w:rPr>
+          <w:rFonts w:ascii="Arial" w:hAnsi="Arial" w:cs="Arial"/>
+          <w:sz w:val="20"/>
+          <w:szCs w:val="20"/>
+          <w:lang w:val="en-US"/>
+        </w:rPr>
+        <w:t xml:space="preserve"/>
+      </w:r>
+      <w:r>
+        <w:rPr>
+          <w:rFonts w:ascii="Arial" w:hAnsi="Arial" w:cs="Arial"/>
+          <w:sz w:val="20"/>
+          <w:szCs w:val="20"/>
+          <w:lang w:val="en-US"/>
+        </w:rPr>
+        <w:t/>
+      </w:r>
+      <w:r>
+        <w:rPr>
+          <w:rFonts w:ascii="Arial" w:hAnsi="Arial" w:cs="Arial"/>
+          <w:sz w:val="20"/>
+          <w:szCs w:val="20"/>
+          <w:lang w:val="en-US"/>
+        </w:rPr>
+        <w:t/>
+      </w:r>
+      <w:r>
+        <w:rPr>
+          <w:rFonts w:ascii="Arial" w:hAnsi="Arial" w:cs="Arial"/>
+          <w:sz w:val="20"/>
+          <w:szCs w:val="20"/>
+          <w:lang w:val="en-US"/>
+        </w:rPr>
+        <w:t/>
+      </w:r>
+      <w:r>
+        <w:rPr>
+          <w:rFonts w:ascii="Arial" w:hAnsi="Arial" w:cs="Arial"/>
+          <w:sz w:val="20"/>
+          <w:szCs w:val="20"/>
+          <w:lang w:val="en-US"/>
+        </w:rPr>
+        <w:t xml:space="preserve"/>
+      </w:r>
+      <w:r>
+        <w:rPr>
+          <w:rFonts w:ascii="Arial" w:hAnsi="Arial" w:cs="Arial"/>
+          <w:sz w:val="20"/>
+          <w:szCs w:val="20"/>
+          <w:lang w:val="en-US"/>
+        </w:rPr>
+        <w:t/>
+      </w:r>
+    </w:p>
+    <w:p>
+      <w:pPr>
+        <w:rPr>
+          <w:rFonts w:ascii="Arial" w:hAnsi="Arial" w:cs="Arial"/>
+          <w:sz w:val="20"/>
+          <w:szCs w:val="20"/>
+          <w:lang w:val="en-US"/>
+        </w:rPr>
+      </w:pPr>
+    </w:p>
+    <w:p>
+      <w:pPr>
+        <w:rPr>
+          <w:rFonts w:ascii="Arial" w:hAnsi="Arial" w:cs="Arial"/>
+          <w:sz w:val="20"/>
+          <w:szCs w:val="20"/>
+          <w:lang w:val="en-US"/>
+        </w:rPr>
+      </w:pPr>
     </w:p>
     <w:p>
       <w:pPr>
@@ -1541,6 +2005,181 @@
 <file path=word/numbering.xml><?xml version="1.0" encoding="utf-8"?>
 <w:numbering xmlns:wpc="http://schemas.microsoft.com/office/word/2010/wordprocessingCanvas" xmlns:cx="http://schemas.microsoft.com/office/drawing/2014/chartex" xmlns:cx1="http://schemas.microsoft.com/office/drawing/2015/9/8/chartex" xmlns:cx2="http://schemas.microsoft.com/office/drawing/2015/10/21/chartex" xmlns:cx3="http://schemas.microsoft.com/office/drawing/2016/5/9/chartex" xmlns:cx4="http://schemas.microsoft.com/office/drawing/2016/5/10/chartex" xmlns:cx5="http://schemas.microsoft.com/office/drawing/2016/5/11/chartex" xmlns:cx6="http://schemas.microsoft.com/office/drawing/2016/5/12/chartex" xmlns:cx7="http://schemas.microsoft.com/office/drawing/2016/5/13/chartex" xmlns:cx8="http://schemas.microsoft.com/office/drawing/2016/5/14/chartex" xmlns:mc="http://schemas.openxmlformats.org/markup-compatibility/2006" xmlns:aink="http://schemas.microsoft.com/office/drawing/2016/ink" xmlns:am3d="http://schemas.microsoft.com/office/drawing/2017/model3d" xmlns:o="urn:schemas-microsoft-com:office:office" xmlns:oel="http://schemas.microsoft.com/office/2019/extlst" xmlns:r="http://schemas.openxmlformats.org/officeDocument/2006/relationships" xmlns:m="http://schemas.openxmlformats.org/officeDocument/2006/math" xmlns:v="urn:schemas-microsoft-com:vml" xmlns:wp14="http://schemas.microsoft.com/office/word/2010/wordprocessingDrawing" xmlns:wp="http://schemas.openxmlformats.org/drawingml/2006/wordprocessingDrawing" xmlns:w10="urn:schemas-microsoft-com:office:word" xmlns:w="http://schemas.openxmlformats.org/wordprocessingml/2006/main" xmlns:w14="http://schemas.microsoft.com/office/word/2010/wordml" xmlns:w15="http://schemas.microsoft.com/office/word/2012/wordml" xmlns:w16cex="http://schemas.microsoft.com/office/word/2018/wordml/cex" xmlns:w16cid="http://schemas.microsoft.com/office/word/2016/wordml/cid" xmlns:w16="http://schemas.microsoft.com/office/word/2018/wordml" xmlns:w16du="http://schemas.microsoft.com/office/word/2023/wordml/word16du" xmlns:w16sdtdh="http://schemas.microsoft.com/office/word/2020/wordml/sdtdatahash" xmlns:w16se="http://schemas.microsoft.com/office/word/2015/wordml/symex" xmlns:wpg="http://schemas.microsoft.com/office/word/2010/wordprocessingGroup" xmlns:wpi="http://schemas.microsoft.com/office/word/2010/wordprocessingInk" xmlns:wne="http://schemas.microsoft.com/office/word/2006/wordml" xmlns:wps="http://schemas.microsoft.com/office/word/2010/wordprocessingShape" mc:Ignorable="w14 w15 w16se w16cid w16 w16cex w16sdtdh w16du wp14">
   <w:abstractNum w:abstractNumId="0" w15:restartNumberingAfterBreak="0">
+    <w:nsid w:val="0EFE4865"/>
+    <w:multiLevelType w:val="hybridMultilevel"/>
+    <w:tmpl w:val="33245A24"/>
+    <w:lvl w:ilvl="0" w:tplc="040C000F">
+      <w:start w:val="1"/>
+      <w:numFmt w:val="decimal"/>
+      <w:lvlText w:val="%1."/>
+      <w:lvlJc w:val="left"/>
+      <w:pPr>
+        <w:ind w:left="720" w:hanging="360"/>
+      </w:pPr>
+    </w:lvl>
+    <w:lvl w:ilvl="1" w:tplc="040C0019" w:tentative="1">
+      <w:start w:val="1"/>
+      <w:numFmt w:val="lowerLetter"/>
+      <w:lvlText w:val="%2."/>
+      <w:lvlJc w:val="left"/>
+      <w:pPr>
+        <w:ind w:left="1440" w:hanging="360"/>
+      </w:pPr>
+    </w:lvl>
+    <w:lvl w:ilvl="2" w:tplc="040C001B" w:tentative="1">
+      <w:start w:val="1"/>
+      <w:numFmt w:val="lowerRoman"/>
+      <w:lvlText w:val="%3."/>
+      <w:lvlJc w:val="right"/>
+      <w:pPr>
+        <w:ind w:left="2160" w:hanging="180"/>
+      </w:pPr>
+    </w:lvl>
+    <w:lvl w:ilvl="3" w:tplc="040C000F" w:tentative="1">
+      <w:start w:val="1"/>
+      <w:numFmt w:val="decimal"/>
+      <w:lvlText w:val="%4."/>
+      <w:lvlJc w:val="left"/>
+      <w:pPr>
+        <w:ind w:left="2880" w:hanging="360"/>
+      </w:pPr>
+    </w:lvl>
+    <w:lvl w:ilvl="4" w:tplc="040C0019" w:tentative="1">
+      <w:start w:val="1"/>
+      <w:numFmt w:val="lowerLetter"/>
+      <w:lvlText w:val="%5."/>
+      <w:lvlJc w:val="left"/>
+      <w:pPr>
+        <w:ind w:left="3600" w:hanging="360"/>
+      </w:pPr>
+    </w:lvl>
+    <w:lvl w:ilvl="5" w:tplc="040C001B" w:tentative="1">
+      <w:start w:val="1"/>
+      <w:numFmt w:val="lowerRoman"/>
+      <w:lvlText w:val="%6."/>
+      <w:lvlJc w:val="right"/>
+      <w:pPr>
+        <w:ind w:left="4320" w:hanging="180"/>
+      </w:pPr>
+    </w:lvl>
+    <w:lvl w:ilvl="6" w:tplc="040C000F" w:tentative="1">
+      <w:start w:val="1"/>
+      <w:numFmt w:val="decimal"/>
+      <w:lvlText w:val="%7."/>
+      <w:lvlJc w:val="left"/>
+      <w:pPr>
+        <w:ind w:left="5040" w:hanging="360"/>
+      </w:pPr>
+    </w:lvl>
+    <w:lvl w:ilvl="7" w:tplc="040C0019" w:tentative="1">
+      <w:start w:val="1"/>
+      <w:numFmt w:val="lowerLetter"/>
+      <w:lvlText w:val="%8."/>
+      <w:lvlJc w:val="left"/>
+      <w:pPr>
+        <w:ind w:left="5760" w:hanging="360"/>
+      </w:pPr>
+    </w:lvl>
+    <w:lvl w:ilvl="8" w:tplc="040C001B" w:tentative="1">
+      <w:start w:val="1"/>
+      <w:numFmt w:val="lowerRoman"/>
+      <w:lvlText w:val="%9."/>
+      <w:lvlJc w:val="right"/>
+      <w:pPr>
+        <w:ind w:left="6480" w:hanging="180"/>
+      </w:pPr>
+    </w:lvl>
+  </w:abstractNum>
+  <w:abstractNum w:abstractNumId="1" w15:restartNumberingAfterBreak="0">
+    <w:nsid w:val="23C73510"/>
+    <w:multiLevelType w:val="hybridMultilevel"/>
+    <w:tmpl w:val="388265E2"/>
+    <w:lvl w:ilvl="0" w:tplc="179E5696">
+      <w:start w:val="1"/>
+      <w:numFmt w:val="decimal"/>
+      <w:lvlText w:val="%1."/>
+      <w:lvlJc w:val="left"/>
+      <w:pPr>
+        <w:ind w:left="1065" w:hanging="360"/>
+      </w:pPr>
+      <w:rPr>
+        <w:rFonts w:hint="default"/>
+      </w:rPr>
+    </w:lvl>
+    <w:lvl w:ilvl="1" w:tplc="040C0019" w:tentative="1">
+      <w:start w:val="1"/>
+      <w:numFmt w:val="lowerLetter"/>
+      <w:lvlText w:val="%2."/>
+      <w:lvlJc w:val="left"/>
+      <w:pPr>
+        <w:ind w:left="1785" w:hanging="360"/>
+      </w:pPr>
+    </w:lvl>
+    <w:lvl w:ilvl="2" w:tplc="040C001B" w:tentative="1">
+      <w:start w:val="1"/>
+      <w:numFmt w:val="lowerRoman"/>
+      <w:lvlText w:val="%3."/>
+      <w:lvlJc w:val="right"/>
+      <w:pPr>
+        <w:ind w:left="2505" w:hanging="180"/>
+      </w:pPr>
+    </w:lvl>
+    <w:lvl w:ilvl="3" w:tplc="040C000F" w:tentative="1">
+      <w:start w:val="1"/>
+      <w:numFmt w:val="decimal"/>
+      <w:lvlText w:val="%4."/>
+      <w:lvlJc w:val="left"/>
+      <w:pPr>
+        <w:ind w:left="3225" w:hanging="360"/>
+      </w:pPr>
+    </w:lvl>
+    <w:lvl w:ilvl="4" w:tplc="040C0019" w:tentative="1">
+      <w:start w:val="1"/>
+      <w:numFmt w:val="lowerLetter"/>
+      <w:lvlText w:val="%5."/>
+      <w:lvlJc w:val="left"/>
+      <w:pPr>
+        <w:ind w:left="3945" w:hanging="360"/>
+      </w:pPr>
+    </w:lvl>
+    <w:lvl w:ilvl="5" w:tplc="040C001B" w:tentative="1">
+      <w:start w:val="1"/>
+      <w:numFmt w:val="lowerRoman"/>
+      <w:lvlText w:val="%6."/>
+      <w:lvlJc w:val="right"/>
+      <w:pPr>
+        <w:ind w:left="4665" w:hanging="180"/>
+      </w:pPr>
+    </w:lvl>
+    <w:lvl w:ilvl="6" w:tplc="040C000F" w:tentative="1">
+      <w:start w:val="1"/>
+      <w:numFmt w:val="decimal"/>
+      <w:lvlText w:val="%7."/>
+      <w:lvlJc w:val="left"/>
+      <w:pPr>
+        <w:ind w:left="5385" w:hanging="360"/>
+      </w:pPr>
+    </w:lvl>
+    <w:lvl w:ilvl="7" w:tplc="040C0019" w:tentative="1">
+      <w:start w:val="1"/>
+      <w:numFmt w:val="lowerLetter"/>
+      <w:lvlText w:val="%8."/>
+      <w:lvlJc w:val="left"/>
+      <w:pPr>
+        <w:ind w:left="6105" w:hanging="360"/>
+      </w:pPr>
+    </w:lvl>
+    <w:lvl w:ilvl="8" w:tplc="040C001B" w:tentative="1">
+      <w:start w:val="1"/>
+      <w:numFmt w:val="lowerRoman"/>
+      <w:lvlText w:val="%9."/>
+      <w:lvlJc w:val="right"/>
+      <w:pPr>
+        <w:ind w:left="6825" w:hanging="180"/>
+      </w:pPr>
+    </w:lvl>
+  </w:abstractNum>
+  <w:abstractNum w:abstractNumId="2" w15:restartNumberingAfterBreak="0">
     <w:nsid w:val="31B35DBD"/>
     <w:multiLevelType w:val="hybridMultilevel"/>
     <w:tmpl w:val="DDD496CA"/>
@@ -1653,7 +2292,7 @@
       </w:rPr>
     </w:lvl>
   </w:abstractNum>
-  <w:abstractNum w:abstractNumId="1" w15:restartNumberingAfterBreak="0">
+  <w:abstractNum w:abstractNumId="3" w15:restartNumberingAfterBreak="0">
     <w:nsid w:val="3AAD40A5"/>
     <w:multiLevelType w:val="hybridMultilevel"/>
     <w:tmpl w:val="690EBAE0"/>
@@ -1766,7 +2405,7 @@
       </w:rPr>
     </w:lvl>
   </w:abstractNum>
-  <w:abstractNum w:abstractNumId="2" w15:restartNumberingAfterBreak="0">
+  <w:abstractNum w:abstractNumId="4" w15:restartNumberingAfterBreak="0">
     <w:nsid w:val="4B3E3D9D"/>
     <w:multiLevelType w:val="hybridMultilevel"/>
     <w:tmpl w:val="29D2BA08"/>
@@ -1879,14 +2518,109 @@
       </w:rPr>
     </w:lvl>
   </w:abstractNum>
+  <w:abstractNum w:abstractNumId="5" w15:restartNumberingAfterBreak="0">
+    <w:nsid w:val="60AC64EE"/>
+    <w:multiLevelType w:val="hybridMultilevel"/>
+    <w:tmpl w:val="7BD29F1A"/>
+    <w:lvl w:ilvl="0" w:tplc="040C000F">
+      <w:start w:val="1"/>
+      <w:numFmt w:val="decimal"/>
+      <w:lvlText w:val="%1."/>
+      <w:lvlJc w:val="left"/>
+      <w:pPr>
+        <w:ind w:left="1068" w:hanging="360"/>
+      </w:pPr>
+    </w:lvl>
+    <w:lvl w:ilvl="1" w:tplc="040C0019" w:tentative="1">
+      <w:start w:val="1"/>
+      <w:numFmt w:val="lowerLetter"/>
+      <w:lvlText w:val="%2."/>
+      <w:lvlJc w:val="left"/>
+      <w:pPr>
+        <w:ind w:left="1788" w:hanging="360"/>
+      </w:pPr>
+    </w:lvl>
+    <w:lvl w:ilvl="2" w:tplc="040C001B" w:tentative="1">
+      <w:start w:val="1"/>
+      <w:numFmt w:val="lowerRoman"/>
+      <w:lvlText w:val="%3."/>
+      <w:lvlJc w:val="right"/>
+      <w:pPr>
+        <w:ind w:left="2508" w:hanging="180"/>
+      </w:pPr>
+    </w:lvl>
+    <w:lvl w:ilvl="3" w:tplc="040C000F" w:tentative="1">
+      <w:start w:val="1"/>
+      <w:numFmt w:val="decimal"/>
+      <w:lvlText w:val="%4."/>
+      <w:lvlJc w:val="left"/>
+      <w:pPr>
+        <w:ind w:left="3228" w:hanging="360"/>
+      </w:pPr>
+    </w:lvl>
+    <w:lvl w:ilvl="4" w:tplc="040C0019" w:tentative="1">
+      <w:start w:val="1"/>
+      <w:numFmt w:val="lowerLetter"/>
+      <w:lvlText w:val="%5."/>
+      <w:lvlJc w:val="left"/>
+      <w:pPr>
+        <w:ind w:left="3948" w:hanging="360"/>
+      </w:pPr>
+    </w:lvl>
+    <w:lvl w:ilvl="5" w:tplc="040C001B" w:tentative="1">
+      <w:start w:val="1"/>
+      <w:numFmt w:val="lowerRoman"/>
+      <w:lvlText w:val="%6."/>
+      <w:lvlJc w:val="right"/>
+      <w:pPr>
+        <w:ind w:left="4668" w:hanging="180"/>
+      </w:pPr>
+    </w:lvl>
+    <w:lvl w:ilvl="6" w:tplc="040C000F" w:tentative="1">
+      <w:start w:val="1"/>
+      <w:numFmt w:val="decimal"/>
+      <w:lvlText w:val="%7."/>
+      <w:lvlJc w:val="left"/>
+      <w:pPr>
+        <w:ind w:left="5388" w:hanging="360"/>
+      </w:pPr>
+    </w:lvl>
+    <w:lvl w:ilvl="7" w:tplc="040C0019" w:tentative="1">
+      <w:start w:val="1"/>
+      <w:numFmt w:val="lowerLetter"/>
+      <w:lvlText w:val="%8."/>
+      <w:lvlJc w:val="left"/>
+      <w:pPr>
+        <w:ind w:left="6108" w:hanging="360"/>
+      </w:pPr>
+    </w:lvl>
+    <w:lvl w:ilvl="8" w:tplc="040C001B" w:tentative="1">
+      <w:start w:val="1"/>
+      <w:numFmt w:val="lowerRoman"/>
+      <w:lvlText w:val="%9."/>
+      <w:lvlJc w:val="right"/>
+      <w:pPr>
+        <w:ind w:left="6828" w:hanging="180"/>
+      </w:pPr>
+    </w:lvl>
+  </w:abstractNum>
   <w:num w:numId="1" w16cid:durableId="2018995888">
+    <w:abstractNumId w:val="2"/>
+  </w:num>
+  <w:num w:numId="2" w16cid:durableId="928537403">
+    <w:abstractNumId w:val="3"/>
+  </w:num>
+  <w:num w:numId="3" w16cid:durableId="1907571005">
+    <w:abstractNumId w:val="4"/>
+  </w:num>
+  <w:num w:numId="4" w16cid:durableId="480850376">
     <w:abstractNumId w:val="0"/>
   </w:num>
-  <w:num w:numId="2" w16cid:durableId="928537403">
+  <w:num w:numId="5" w16cid:durableId="900141639">
+    <w:abstractNumId w:val="5"/>
+  </w:num>
+  <w:num w:numId="6" w16cid:durableId="1627350086">
     <w:abstractNumId w:val="1"/>
-  </w:num>
-  <w:num w:numId="3" w16cid:durableId="1907571005">
-    <w:abstractNumId w:val="2"/>
   </w:num>
 </w:numbering>
 </file>

</xml_diff>

<commit_message>
v0.3.1 -> go 1.25
</commit_message>
<xml_diff>
--- a/testFiles/test-modified-tpl2.docx
+++ b/testFiles/test-modified-tpl2.docx
@@ -67,7 +67,7 @@
         <w:rPr>
           <w:lang w:val="en-US"/>
         </w:rPr>
-        <w:t>Today is 2024-10-31.</w:t>
+        <w:t>Today is 2025-08-29.</w:t>
       </w:r>
     </w:p>
     <w:p>
@@ -1918,7 +1918,7 @@
           <w:szCs w:val="20"/>
           <w:lang w:val="en-US"/>
         </w:rPr>
-        <w:t>Version : mydocx-0.2.2</w:t>
+        <w:t>Version : mydocx-0.3.1</w:t>
       </w:r>
     </w:p>
     <w:p>
@@ -1942,7 +1942,7 @@
           <w:szCs w:val="20"/>
           <w:lang w:val="en-US"/>
         </w:rPr>
-        <w:t>Copyright: (c) Xavier Gandillot 2024</w:t>
+        <w:t>Copyright: (c) Xavier Gandillot 2024,2025</w:t>
       </w:r>
     </w:p>
     <w:sectPr>

</xml_diff>

<commit_message>
v0.4.3 - Add word-level diff analysis functionality
</commit_message>
<xml_diff>
--- a/testFiles/test-modified-tpl2.docx
+++ b/testFiles/test-modified-tpl2.docx
@@ -405,19 +405,241 @@
           <w:lang w:val="en-US"/>
         </w:rPr>
       </w:pPr>
+      <w:r>
+        <w:rPr>
+          <w:rFonts w:ascii="Arial" w:hAnsi="Arial" w:cs="Arial"/>
+          <w:sz w:val="20"/>
+          <w:szCs w:val="20"/>
+          <w:lang w:val="en-US"/>
+        </w:rPr>
+        <w:t xml:space="preserve">Et ici, on va utiliser des caractères accentuès, rôle !</w:t>
+      </w:r>
+      <w:proofErr w:type="spellStart"/>
+      <w:r>
+        <w:rPr>
+          <w:rFonts w:ascii="Arial" w:hAnsi="Arial" w:cs="Arial"/>
+          <w:sz w:val="20"/>
+          <w:szCs w:val="20"/>
+          <w:lang w:val="en-US"/>
+        </w:rPr>
+        <w:t/>
+      </w:r>
+      <w:proofErr w:type="spellEnd"/>
+      <w:r>
+        <w:rPr>
+          <w:rFonts w:ascii="Arial" w:hAnsi="Arial" w:cs="Arial"/>
+          <w:sz w:val="20"/>
+          <w:szCs w:val="20"/>
+          <w:lang w:val="en-US"/>
+        </w:rPr>
+        <w:t xml:space="preserve"/>
+      </w:r>
+      <w:proofErr w:type="spellStart"/>
+      <w:r>
+        <w:rPr>
+          <w:rFonts w:ascii="Arial" w:hAnsi="Arial" w:cs="Arial"/>
+          <w:sz w:val="20"/>
+          <w:szCs w:val="20"/>
+          <w:lang w:val="en-US"/>
+        </w:rPr>
+        <w:t/>
+      </w:r>
+      <w:proofErr w:type="spellEnd"/>
+      <w:r>
+        <w:rPr>
+          <w:rFonts w:ascii="Arial" w:hAnsi="Arial" w:cs="Arial"/>
+          <w:sz w:val="20"/>
+          <w:szCs w:val="20"/>
+          <w:lang w:val="en-US"/>
+        </w:rPr>
+        <w:t xml:space="preserve"/>
+      </w:r>
+      <w:proofErr w:type="spellStart"/>
+      <w:r>
+        <w:rPr>
+          <w:rFonts w:ascii="Arial" w:hAnsi="Arial" w:cs="Arial"/>
+          <w:sz w:val="20"/>
+          <w:szCs w:val="20"/>
+          <w:lang w:val="en-US"/>
+        </w:rPr>
+        <w:t/>
+      </w:r>
+      <w:del w:id="7" w:author="Xavier Gandillot" w:date="2025-08-29T15:22:00Z" w16du:dateUtc="2025-08-29T13:22:00Z">
+        <w:r>
+          <w:rPr>
+            <w:rFonts w:ascii="Arial" w:hAnsi="Arial" w:cs="Arial"/>
+            <w:sz w:val="20"/>
+            <w:szCs w:val="20"/>
+            <w:lang w:val="en-US"/>
+          </w:rPr>
+          <w:delText>z</w:delText>
+        </w:r>
+      </w:del>
+      <w:ins w:id="8" w:author="Xavier Gandillot" w:date="2025-08-29T15:22:00Z" w16du:dateUtc="2025-08-29T13:22:00Z">
+        <w:r>
+          <w:rPr>
+            <w:rFonts w:ascii="Arial" w:hAnsi="Arial" w:cs="Arial"/>
+            <w:sz w:val="20"/>
+            <w:szCs w:val="20"/>
+            <w:lang w:val="en-US"/>
+          </w:rPr>
+          <w:t/>
+        </w:r>
+      </w:ins>
+      <w:r>
+        <w:rPr>
+          <w:rFonts w:ascii="Arial" w:hAnsi="Arial" w:cs="Arial"/>
+          <w:sz w:val="20"/>
+          <w:szCs w:val="20"/>
+          <w:lang w:val="en-US"/>
+        </w:rPr>
+        <w:t/>
+      </w:r>
+      <w:proofErr w:type="spellEnd"/>
+      <w:r>
+        <w:rPr>
+          <w:rFonts w:ascii="Arial" w:hAnsi="Arial" w:cs="Arial"/>
+          <w:sz w:val="20"/>
+          <w:szCs w:val="20"/>
+          <w:lang w:val="en-US"/>
+        </w:rPr>
+        <w:t xml:space="preserve"/>
+      </w:r>
+      <w:proofErr w:type="spellStart"/>
+      <w:r>
+        <w:rPr>
+          <w:rFonts w:ascii="Arial" w:hAnsi="Arial" w:cs="Arial"/>
+          <w:sz w:val="20"/>
+          <w:szCs w:val="20"/>
+          <w:lang w:val="en-US"/>
+        </w:rPr>
+        <w:t/>
+      </w:r>
+      <w:proofErr w:type="spellEnd"/>
+      <w:r>
+        <w:rPr>
+          <w:rFonts w:ascii="Arial" w:hAnsi="Arial" w:cs="Arial"/>
+          <w:sz w:val="20"/>
+          <w:szCs w:val="20"/>
+          <w:lang w:val="en-US"/>
+        </w:rPr>
+        <w:t xml:space="preserve"/>
+      </w:r>
+      <w:proofErr w:type="spellStart"/>
+      <w:r>
+        <w:rPr>
+          <w:rFonts w:ascii="Arial" w:hAnsi="Arial" w:cs="Arial"/>
+          <w:sz w:val="20"/>
+          <w:szCs w:val="20"/>
+          <w:lang w:val="en-US"/>
+        </w:rPr>
+        <w:t/>
+      </w:r>
+      <w:del w:id="9" w:author="Xavier Gandillot" w:date="2025-08-29T15:18:00Z" w16du:dateUtc="2025-08-29T13:18:00Z">
+        <w:r>
+          <w:rPr>
+            <w:rFonts w:ascii="Arial" w:hAnsi="Arial" w:cs="Arial"/>
+            <w:sz w:val="20"/>
+            <w:szCs w:val="20"/>
+            <w:lang w:val="en-US"/>
+          </w:rPr>
+          <w:delText>é</w:delText>
+        </w:r>
+      </w:del>
+      <w:ins w:id="10" w:author="Xavier Gandillot" w:date="2025-08-29T15:19:00Z" w16du:dateUtc="2025-08-29T13:19:00Z">
+        <w:r>
+          <w:rPr>
+            <w:rFonts w:ascii="Arial" w:hAnsi="Arial" w:cs="Arial"/>
+            <w:sz w:val="20"/>
+            <w:szCs w:val="20"/>
+            <w:lang w:val="en-US"/>
+          </w:rPr>
+          <w:t/>
+        </w:r>
+      </w:ins>
+      <w:r>
+        <w:rPr>
+          <w:rFonts w:ascii="Arial" w:hAnsi="Arial" w:cs="Arial"/>
+          <w:sz w:val="20"/>
+          <w:szCs w:val="20"/>
+          <w:lang w:val="en-US"/>
+        </w:rPr>
+        <w:t/>
+      </w:r>
+      <w:proofErr w:type="spellEnd"/>
+      <w:r>
+        <w:rPr>
+          <w:rFonts w:ascii="Arial" w:hAnsi="Arial" w:cs="Arial"/>
+          <w:sz w:val="20"/>
+          <w:szCs w:val="20"/>
+          <w:lang w:val="en-US"/>
+        </w:rPr>
+        <w:t xml:space="preserve"/>
+      </w:r>
+      <w:proofErr w:type="spellStart"/>
+      <w:r>
+        <w:rPr>
+          <w:rFonts w:ascii="Arial" w:hAnsi="Arial" w:cs="Arial"/>
+          <w:sz w:val="20"/>
+          <w:szCs w:val="20"/>
+          <w:lang w:val="en-US"/>
+        </w:rPr>
+        <w:t/>
+      </w:r>
+      <w:ins w:id="11" w:author="Xavier Gandillot" w:date="2025-08-29T15:19:00Z" w16du:dateUtc="2025-08-29T13:19:00Z">
+        <w:r>
+          <w:rPr>
+            <w:rFonts w:ascii="Arial" w:hAnsi="Arial" w:cs="Arial"/>
+            <w:sz w:val="20"/>
+            <w:szCs w:val="20"/>
+            <w:lang w:val="en-US"/>
+          </w:rPr>
+          <w:t/>
+        </w:r>
+      </w:ins>
+      <w:del w:id="12" w:author="Xavier Gandillot" w:date="2025-08-29T15:19:00Z" w16du:dateUtc="2025-08-29T13:19:00Z">
+        <w:r>
+          <w:rPr>
+            <w:rFonts w:ascii="Arial" w:hAnsi="Arial" w:cs="Arial"/>
+            <w:sz w:val="20"/>
+            <w:szCs w:val="20"/>
+            <w:lang w:val="en-US"/>
+          </w:rPr>
+          <w:delText>o</w:delText>
+        </w:r>
+      </w:del>
+      <w:r>
+        <w:rPr>
+          <w:rFonts w:ascii="Arial" w:hAnsi="Arial" w:cs="Arial"/>
+          <w:sz w:val="20"/>
+          <w:szCs w:val="20"/>
+          <w:lang w:val="en-US"/>
+        </w:rPr>
+        <w:t/>
+      </w:r>
+      <w:proofErr w:type="spellEnd"/>
+      <w:r>
+        <w:rPr>
+          <w:rFonts w:ascii="Arial" w:hAnsi="Arial" w:cs="Arial"/>
+          <w:sz w:val="20"/>
+          <w:szCs w:val="20"/>
+          <w:lang w:val="en-US"/>
+        </w:rPr>
+        <w:t xml:space="preserve"/>
+      </w:r>
     </w:p>
     <w:p>
       <w:pPr>
         <w:jc w:val="both"/>
         <w:rPr>
-          <w:ins w:id="7" w:author="Xavier Gandillot" w:date="2025-08-29T12:12:00Z" w16du:dateUtc="2025-08-29T10:12:00Z"/>
-          <w:rFonts w:ascii="Arial" w:hAnsi="Arial" w:cs="Arial"/>
-          <w:sz w:val="20"/>
-          <w:szCs w:val="20"/>
-          <w:lang w:val="en-US"/>
-        </w:rPr>
-      </w:pPr>
-      <w:del w:id="8" w:author="Xavier Gandillot" w:date="2025-08-29T12:12:00Z" w16du:dateUtc="2025-08-29T10:12:00Z">
+          <w:ins w:id="13" w:author="Xavier Gandillot" w:date="2025-08-29T12:12:00Z" w16du:dateUtc="2025-08-29T10:12:00Z"/>
+          <w:rFonts w:ascii="Arial" w:hAnsi="Arial" w:cs="Arial"/>
+          <w:sz w:val="20"/>
+          <w:szCs w:val="20"/>
+          <w:lang w:val="en-US"/>
+        </w:rPr>
+      </w:pPr>
+      <w:del w:id="14" w:author="Xavier Gandillot" w:date="2025-08-29T12:12:00Z" w16du:dateUtc="2025-08-29T10:12:00Z">
         <w:r>
           <w:rPr>
             <w:rFonts w:ascii="Arial" w:hAnsi="Arial" w:cs="Arial"/>
@@ -433,14 +655,14 @@
       <w:pPr>
         <w:jc w:val="both"/>
         <w:rPr>
-          <w:del w:id="9" w:author="Xavier Gandillot" w:date="2025-08-29T11:57:00Z" w16du:dateUtc="2025-08-29T09:57:00Z"/>
-          <w:rFonts w:ascii="Arial" w:hAnsi="Arial" w:cs="Arial"/>
-          <w:sz w:val="20"/>
-          <w:szCs w:val="20"/>
-          <w:lang w:val="en-US"/>
-        </w:rPr>
-      </w:pPr>
-      <w:ins w:id="10" w:author="Xavier Gandillot" w:date="2025-08-29T11:57:00Z" w16du:dateUtc="2025-08-29T09:57:00Z">
+          <w:del w:id="15" w:author="Xavier Gandillot" w:date="2025-08-29T11:57:00Z" w16du:dateUtc="2025-08-29T09:57:00Z"/>
+          <w:rFonts w:ascii="Arial" w:hAnsi="Arial" w:cs="Arial"/>
+          <w:sz w:val="20"/>
+          <w:szCs w:val="20"/>
+          <w:lang w:val="en-US"/>
+        </w:rPr>
+      </w:pPr>
+      <w:ins w:id="16" w:author="Xavier Gandillot" w:date="2025-08-29T11:57:00Z" w16du:dateUtc="2025-08-29T09:57:00Z">
         <w:r>
           <w:rPr>
             <w:rFonts w:ascii="Arial" w:hAnsi="Arial" w:cs="Arial"/>

</xml_diff>